<commit_message>
Update 9/27/2023 5:32AM EST
Updates as of 5:32AM EST on 9/27/2023.
</commit_message>
<xml_diff>
--- a/20230927 - Global United Defense, Inc. - Global Security Sys. Serv. - Fees - v1.0.1.1.docx
+++ b/20230927 - Global United Defense, Inc. - Global Security Sys. Serv. - Fees - v1.0.1.1.docx
@@ -244,7 +244,7 @@
           <w:sz w:val="28"/>
           <w:szCs w:val="28"/>
         </w:rPr>
-        <w:t>9/27/2023 4:02:49 AM</w:t>
+        <w:t>9/27/2023 5:32:27 AM</w:t>
       </w:r>
     </w:p>
     <w:p>
@@ -455,10 +455,48 @@
         <w:t>CHARGED</w:t>
       </w:r>
       <w:r>
+        <w:t xml:space="preserve">                                    </w:t>
+      </w:r>
+      <w:r>
+        <w:rPr>
+          <w:b/>
+          <w:bCs/>
+          <w:color w:val="FF0000"/>
+        </w:rPr>
+        <w:t>$4 BILLION USD</w:t>
+      </w:r>
+      <w:r>
+        <w:t xml:space="preserve">, </w:t>
+      </w:r>
+      <w:r>
+        <w:rPr>
+          <w:b/>
+          <w:bCs/>
+          <w:color w:val="0070C0"/>
+        </w:rPr>
+        <w:t>FOR</w:t>
+      </w:r>
+      <w:r>
+        <w:rPr>
+          <w:b/>
+          <w:bCs/>
+        </w:rPr>
         <w:t xml:space="preserve"> </w:t>
       </w:r>
       <w:r>
-        <w:t xml:space="preserve">                                   </w:t>
+        <w:rPr>
+          <w:b/>
+          <w:bCs/>
+          <w:color w:val="0070C0"/>
+        </w:rPr>
+        <w:t>EACH</w:t>
+      </w:r>
+      <w:r>
+        <w:rPr>
+          <w:b/>
+          <w:bCs/>
+        </w:rPr>
+        <w:t xml:space="preserve"> </w:t>
       </w:r>
       <w:r>
         <w:rPr>
@@ -466,117 +504,73 @@
           <w:bCs/>
           <w:color w:val="FF0000"/>
         </w:rPr>
-        <w:t>$4 BILLION USD</w:t>
+        <w:t>INSTANCE</w:t>
+      </w:r>
+      <w:r>
+        <w:rPr>
+          <w:b/>
+          <w:bCs/>
+        </w:rPr>
+        <w:t xml:space="preserve"> </w:t>
+      </w:r>
+      <w:r>
+        <w:rPr>
+          <w:b/>
+          <w:bCs/>
+          <w:color w:val="0070C0"/>
+        </w:rPr>
+        <w:t>THAT</w:t>
+      </w:r>
+      <w:r>
+        <w:rPr>
+          <w:b/>
+          <w:bCs/>
+        </w:rPr>
+        <w:t xml:space="preserve"> </w:t>
+      </w:r>
+      <w:r>
+        <w:rPr>
+          <w:b/>
+          <w:bCs/>
+          <w:color w:val="FF0000"/>
+        </w:rPr>
+        <w:t>THEY</w:t>
+      </w:r>
+      <w:r>
+        <w:rPr>
+          <w:b/>
+          <w:bCs/>
+        </w:rPr>
+        <w:t xml:space="preserve"> </w:t>
+      </w:r>
+      <w:r>
+        <w:rPr>
+          <w:b/>
+          <w:bCs/>
+          <w:color w:val="7030A0"/>
+        </w:rPr>
+        <w:t>OCCURRED</w:t>
+      </w:r>
+      <w:r>
+        <w:rPr>
+          <w:b/>
+          <w:bCs/>
+        </w:rPr>
+        <w:t xml:space="preserve"> </w:t>
+      </w:r>
+      <w:proofErr w:type="gramStart"/>
+      <w:r>
+        <w:rPr>
+          <w:b/>
+          <w:bCs/>
+          <w:color w:val="0070C0"/>
+        </w:rPr>
+        <w:t>IN</w:t>
       </w:r>
       <w:r>
         <w:t>,</w:t>
       </w:r>
       <w:r>
-        <w:t xml:space="preserve"> </w:t>
-      </w:r>
-      <w:r>
-        <w:rPr>
-          <w:b/>
-          <w:bCs/>
-          <w:color w:val="0070C0"/>
-        </w:rPr>
-        <w:t>FOR</w:t>
-      </w:r>
-      <w:r>
-        <w:rPr>
-          <w:b/>
-          <w:bCs/>
-        </w:rPr>
-        <w:t xml:space="preserve"> </w:t>
-      </w:r>
-      <w:r>
-        <w:rPr>
-          <w:b/>
-          <w:bCs/>
-          <w:color w:val="0070C0"/>
-        </w:rPr>
-        <w:t>EACH</w:t>
-      </w:r>
-      <w:r>
-        <w:rPr>
-          <w:b/>
-          <w:bCs/>
-        </w:rPr>
-        <w:t xml:space="preserve"> </w:t>
-      </w:r>
-      <w:r>
-        <w:rPr>
-          <w:b/>
-          <w:bCs/>
-          <w:color w:val="FF0000"/>
-        </w:rPr>
-        <w:t>INSTANCE</w:t>
-      </w:r>
-      <w:r>
-        <w:rPr>
-          <w:b/>
-          <w:bCs/>
-        </w:rPr>
-        <w:t xml:space="preserve"> </w:t>
-      </w:r>
-      <w:r>
-        <w:rPr>
-          <w:b/>
-          <w:bCs/>
-          <w:color w:val="0070C0"/>
-        </w:rPr>
-        <w:t>THAT</w:t>
-      </w:r>
-      <w:r>
-        <w:rPr>
-          <w:b/>
-          <w:bCs/>
-        </w:rPr>
-        <w:t xml:space="preserve"> </w:t>
-      </w:r>
-      <w:r>
-        <w:rPr>
-          <w:b/>
-          <w:bCs/>
-          <w:color w:val="FF0000"/>
-        </w:rPr>
-        <w:t>THEY</w:t>
-      </w:r>
-      <w:r>
-        <w:rPr>
-          <w:b/>
-          <w:bCs/>
-        </w:rPr>
-        <w:t xml:space="preserve"> </w:t>
-      </w:r>
-      <w:r>
-        <w:rPr>
-          <w:b/>
-          <w:bCs/>
-          <w:color w:val="7030A0"/>
-        </w:rPr>
-        <w:t>OCCURRED</w:t>
-      </w:r>
-      <w:r>
-        <w:rPr>
-          <w:b/>
-          <w:bCs/>
-        </w:rPr>
-        <w:t xml:space="preserve"> </w:t>
-      </w:r>
-      <w:proofErr w:type="gramStart"/>
-      <w:r>
-        <w:rPr>
-          <w:b/>
-          <w:bCs/>
-          <w:color w:val="0070C0"/>
-        </w:rPr>
-        <w:t>IN</w:t>
-      </w:r>
-      <w:r>
-        <w:t>,</w:t>
-      </w:r>
-      <w:r>
         <w:rPr>
           <w:b/>
           <w:bCs/>
@@ -616,6 +610,25 @@
         <w:t>DEFINED</w:t>
       </w:r>
       <w:r>
+        <w:rPr>
+          <w:b/>
+          <w:bCs/>
+        </w:rPr>
+        <w:t xml:space="preserve">, </w:t>
+      </w:r>
+      <w:r>
+        <w:rPr>
+          <w:b/>
+          <w:bCs/>
+          <w:color w:val="00B0F0"/>
+        </w:rPr>
+        <w:t>RETROACTIVELY DEFINED</w:t>
+      </w:r>
+      <w:r>
+        <w:rPr>
+          <w:b/>
+          <w:bCs/>
+        </w:rPr>
         <w:t>.</w:t>
       </w:r>
     </w:p>
@@ -967,6 +980,25 @@
         <w:t>DEFINED</w:t>
       </w:r>
       <w:r>
+        <w:rPr>
+          <w:b/>
+          <w:bCs/>
+        </w:rPr>
+        <w:t xml:space="preserve">, </w:t>
+      </w:r>
+      <w:r>
+        <w:rPr>
+          <w:b/>
+          <w:bCs/>
+          <w:color w:val="00B0F0"/>
+        </w:rPr>
+        <w:t>RETROACTIVELY DEFINED</w:t>
+      </w:r>
+      <w:r>
+        <w:rPr>
+          <w:b/>
+          <w:bCs/>
+        </w:rPr>
         <w:t>.</w:t>
       </w:r>
     </w:p>
@@ -985,51 +1017,142 @@
         <w:rPr>
           <w:u w:val="single"/>
         </w:rPr>
-        <w:t xml:space="preserve">THOUGHT INTELLIGENCE </w:t>
+        <w:t>THOUGHT INTELLIGENCE ALTERATION</w:t>
       </w:r>
       <w:r>
         <w:rPr>
           <w:u w:val="single"/>
         </w:rPr>
-        <w:t>ALTERATION</w:t>
+        <w:t xml:space="preserve"> </w:t>
       </w:r>
       <w:r>
         <w:rPr>
           <w:u w:val="single"/>
         </w:rPr>
+        <w:t xml:space="preserve">CHARGING </w:t>
+      </w:r>
+      <w:r>
+        <w:rPr>
+          <w:u w:val="single"/>
+        </w:rPr>
+        <w:t>SYSTEMS</w:t>
+      </w:r>
+      <w:r>
+        <w:t xml:space="preserve"> (</w:t>
+      </w:r>
+      <w:r>
+        <w:rPr>
+          <w:b/>
+          <w:bCs/>
+        </w:rPr>
+        <w:t>202</w:t>
+      </w:r>
+      <w:r>
+        <w:rPr>
+          <w:b/>
+          <w:bCs/>
+        </w:rPr>
+        <w:t>3</w:t>
+      </w:r>
+      <w:r>
+        <w:t xml:space="preserve">) – </w:t>
+      </w:r>
+      <w:r>
+        <w:rPr>
+          <w:b/>
+          <w:bCs/>
+          <w:color w:val="7030A0"/>
+        </w:rPr>
+        <w:t>ENSURES</w:t>
+      </w:r>
+      <w:r>
         <w:t xml:space="preserve"> </w:t>
       </w:r>
       <w:r>
         <w:rPr>
-          <w:u w:val="single"/>
-        </w:rPr>
-        <w:t xml:space="preserve">CHARGING </w:t>
-      </w:r>
-      <w:r>
-        <w:rPr>
-          <w:u w:val="single"/>
-        </w:rPr>
-        <w:t>SYSTEMS</w:t>
-      </w:r>
-      <w:r>
-        <w:t xml:space="preserve"> (</w:t>
-      </w:r>
-      <w:r>
-        <w:rPr>
-          <w:b/>
-          <w:bCs/>
-        </w:rPr>
-        <w:t>202</w:t>
-      </w:r>
-      <w:r>
-        <w:rPr>
-          <w:b/>
-          <w:bCs/>
-        </w:rPr>
-        <w:t>3</w:t>
-      </w:r>
-      <w:r>
-        <w:t xml:space="preserve">) – </w:t>
+          <w:b/>
+          <w:bCs/>
+          <w:color w:val="0070C0"/>
+        </w:rPr>
+        <w:t>THAT</w:t>
+      </w:r>
+      <w:r>
+        <w:t xml:space="preserve"> </w:t>
+      </w:r>
+      <w:r>
+        <w:t xml:space="preserve">                                 </w:t>
+      </w:r>
+      <w:r>
+        <w:rPr>
+          <w:b/>
+          <w:bCs/>
+          <w:color w:val="FF0000"/>
+        </w:rPr>
+        <w:t>A</w:t>
+      </w:r>
+      <w:r>
+        <w:rPr>
+          <w:b/>
+          <w:bCs/>
+          <w:color w:val="FF0000"/>
+        </w:rPr>
+        <w:t>LL</w:t>
+      </w:r>
+      <w:r>
+        <w:rPr>
+          <w:b/>
+          <w:bCs/>
+          <w:color w:val="FF0000"/>
+        </w:rPr>
+        <w:t xml:space="preserve"> </w:t>
+      </w:r>
+      <w:r>
+        <w:rPr>
+          <w:b/>
+          <w:bCs/>
+          <w:color w:val="FF0000"/>
+        </w:rPr>
+        <w:t>THOUGHT INTELLIGENCE ALTERATION</w:t>
+      </w:r>
+      <w:r>
+        <w:t xml:space="preserve"> </w:t>
+      </w:r>
+      <w:r>
+        <w:rPr>
+          <w:b/>
+          <w:bCs/>
+          <w:color w:val="0070C0"/>
+        </w:rPr>
+        <w:t>BY</w:t>
+      </w:r>
+      <w:r>
+        <w:rPr>
+          <w:b/>
+          <w:bCs/>
+        </w:rPr>
+        <w:t xml:space="preserve"> </w:t>
+      </w:r>
+      <w:r>
+        <w:rPr>
+          <w:b/>
+          <w:bCs/>
+          <w:color w:val="FF0000"/>
+        </w:rPr>
+        <w:t>THE FEDERAL GOVERNMENT</w:t>
+      </w:r>
+      <w:r>
+        <w:t xml:space="preserve"> </w:t>
+      </w:r>
+      <w:r>
+        <w:rPr>
+          <w:b/>
+          <w:bCs/>
+          <w:color w:val="0070C0"/>
+        </w:rPr>
+        <w:t>ARE</w:t>
+      </w:r>
+      <w:r>
+        <w:t xml:space="preserve"> </w:t>
       </w:r>
       <w:r>
         <w:rPr>
@@ -1037,46 +1160,126 @@
           <w:bCs/>
           <w:color w:val="7030A0"/>
         </w:rPr>
-        <w:t>ENSURES</w:t>
-      </w:r>
-      <w:r>
+        <w:t>CHARGED</w:t>
+      </w:r>
+      <w:r>
+        <w:t xml:space="preserve">                                    </w:t>
+      </w:r>
+      <w:r>
+        <w:rPr>
+          <w:b/>
+          <w:bCs/>
+          <w:color w:val="FF0000"/>
+        </w:rPr>
+        <w:t>$</w:t>
+      </w:r>
+      <w:r>
+        <w:rPr>
+          <w:b/>
+          <w:bCs/>
+          <w:color w:val="FF0000"/>
+        </w:rPr>
+        <w:t>7.3</w:t>
+      </w:r>
+      <w:r>
+        <w:rPr>
+          <w:b/>
+          <w:bCs/>
+          <w:color w:val="FF0000"/>
+        </w:rPr>
         <w:t xml:space="preserve"> </w:t>
       </w:r>
       <w:r>
         <w:rPr>
           <w:b/>
           <w:bCs/>
+          <w:color w:val="FF0000"/>
+        </w:rPr>
+        <w:t>B</w:t>
+      </w:r>
+      <w:r>
+        <w:rPr>
+          <w:b/>
+          <w:bCs/>
+          <w:color w:val="FF0000"/>
+        </w:rPr>
+        <w:t>ILLION USD</w:t>
+      </w:r>
+      <w:r>
+        <w:t xml:space="preserve">, </w:t>
+      </w:r>
+      <w:r>
+        <w:rPr>
+          <w:b/>
+          <w:bCs/>
           <w:color w:val="0070C0"/>
         </w:rPr>
+        <w:t>FOR</w:t>
+      </w:r>
+      <w:r>
+        <w:rPr>
+          <w:b/>
+          <w:bCs/>
+        </w:rPr>
+        <w:t xml:space="preserve"> </w:t>
+      </w:r>
+      <w:r>
+        <w:rPr>
+          <w:b/>
+          <w:bCs/>
+          <w:color w:val="0070C0"/>
+        </w:rPr>
+        <w:t>EACH</w:t>
+      </w:r>
+      <w:r>
+        <w:rPr>
+          <w:b/>
+          <w:bCs/>
+        </w:rPr>
+        <w:t xml:space="preserve"> </w:t>
+      </w:r>
+      <w:r>
+        <w:rPr>
+          <w:b/>
+          <w:bCs/>
+          <w:color w:val="FF0000"/>
+        </w:rPr>
+        <w:t>INSTANCE</w:t>
+      </w:r>
+      <w:r>
+        <w:rPr>
+          <w:b/>
+          <w:bCs/>
+        </w:rPr>
+        <w:t xml:space="preserve"> </w:t>
+      </w:r>
+      <w:r>
+        <w:rPr>
+          <w:b/>
+          <w:bCs/>
+          <w:color w:val="0070C0"/>
+        </w:rPr>
         <w:t>THAT</w:t>
       </w:r>
       <w:r>
+        <w:rPr>
+          <w:b/>
+          <w:bCs/>
+        </w:rPr>
         <w:t xml:space="preserve"> </w:t>
       </w:r>
       <w:r>
-        <w:t xml:space="preserve">                                 </w:t>
-      </w:r>
-      <w:r>
         <w:rPr>
           <w:b/>
           <w:bCs/>
           <w:color w:val="FF0000"/>
         </w:rPr>
-        <w:t>A</w:t>
-      </w:r>
-      <w:r>
-        <w:rPr>
-          <w:b/>
-          <w:bCs/>
-          <w:color w:val="FF0000"/>
-        </w:rPr>
-        <w:t>LL</w:t>
-      </w:r>
-      <w:r>
-        <w:rPr>
-          <w:b/>
-          <w:bCs/>
-          <w:color w:val="FF0000"/>
+        <w:t>THEY</w:t>
+      </w:r>
+      <w:r>
+        <w:rPr>
+          <w:b/>
+          <w:bCs/>
         </w:rPr>
         <w:t xml:space="preserve"> </w:t>
       </w:r>
@@ -1084,256 +1287,96 @@
         <w:rPr>
           <w:b/>
           <w:bCs/>
-          <w:color w:val="FF0000"/>
-        </w:rPr>
-        <w:t xml:space="preserve">THOUGHT INTELLIGENCE </w:t>
-      </w:r>
-      <w:r>
-        <w:rPr>
-          <w:b/>
-          <w:bCs/>
-          <w:color w:val="FF0000"/>
-        </w:rPr>
-        <w:t>ALTERATION</w:t>
-      </w:r>
-      <w:r>
+          <w:color w:val="7030A0"/>
+        </w:rPr>
+        <w:t>OCCURRED</w:t>
+      </w:r>
+      <w:r>
+        <w:rPr>
+          <w:b/>
+          <w:bCs/>
+        </w:rPr>
         <w:t xml:space="preserve"> </w:t>
       </w:r>
+      <w:proofErr w:type="gramStart"/>
       <w:r>
         <w:rPr>
           <w:b/>
           <w:bCs/>
           <w:color w:val="0070C0"/>
         </w:rPr>
-        <w:t>BY</w:t>
-      </w:r>
-      <w:r>
-        <w:rPr>
-          <w:b/>
-          <w:bCs/>
-        </w:rPr>
-        <w:t xml:space="preserve"> </w:t>
-      </w:r>
-      <w:r>
-        <w:rPr>
-          <w:b/>
-          <w:bCs/>
-          <w:color w:val="FF0000"/>
-        </w:rPr>
-        <w:t>THE FEDERAL GOVERNMENT</w:t>
-      </w:r>
-      <w:r>
-        <w:t xml:space="preserve"> </w:t>
-      </w:r>
-      <w:r>
-        <w:rPr>
-          <w:b/>
-          <w:bCs/>
-          <w:color w:val="0070C0"/>
-        </w:rPr>
-        <w:t>ARE</w:t>
-      </w:r>
-      <w:r>
-        <w:t xml:space="preserve"> </w:t>
-      </w:r>
-      <w:r>
-        <w:rPr>
-          <w:b/>
-          <w:bCs/>
-          <w:color w:val="7030A0"/>
-        </w:rPr>
-        <w:t>CHARGED</w:t>
-      </w:r>
-      <w:r>
-        <w:t xml:space="preserve">                                    </w:t>
-      </w:r>
-      <w:r>
-        <w:rPr>
-          <w:b/>
-          <w:bCs/>
-          <w:color w:val="FF0000"/>
-        </w:rPr>
-        <w:t>$</w:t>
-      </w:r>
-      <w:r>
-        <w:rPr>
-          <w:b/>
-          <w:bCs/>
-          <w:color w:val="FF0000"/>
-        </w:rPr>
-        <w:t>7.3</w:t>
-      </w:r>
-      <w:r>
-        <w:rPr>
-          <w:b/>
-          <w:bCs/>
-          <w:color w:val="FF0000"/>
-        </w:rPr>
-        <w:t xml:space="preserve"> </w:t>
-      </w:r>
-      <w:r>
-        <w:rPr>
-          <w:b/>
-          <w:bCs/>
-          <w:color w:val="FF0000"/>
-        </w:rPr>
-        <w:t>B</w:t>
-      </w:r>
-      <w:r>
-        <w:rPr>
-          <w:b/>
-          <w:bCs/>
-          <w:color w:val="FF0000"/>
-        </w:rPr>
-        <w:t>ILLION USD</w:t>
-      </w:r>
-      <w:r>
+        <w:t>IN</w:t>
+      </w:r>
+      <w:r>
+        <w:t>,</w:t>
+      </w:r>
+      <w:r>
+        <w:rPr>
+          <w:b/>
+          <w:bCs/>
+        </w:rPr>
+        <w:t xml:space="preserve">   </w:t>
+      </w:r>
+      <w:proofErr w:type="gramEnd"/>
+      <w:r>
+        <w:rPr>
+          <w:b/>
+          <w:bCs/>
+        </w:rPr>
+        <w:t xml:space="preserve">                                                                </w:t>
+      </w:r>
+      <w:r>
+        <w:rPr>
+          <w:b/>
+          <w:bCs/>
+          <w:color w:val="00B0F0"/>
+        </w:rPr>
+        <w:t xml:space="preserve">IMPLICITLY-EXPLICITLY GLOBALLY </w:t>
+      </w:r>
+      <w:r>
+        <w:rPr>
+          <w:b/>
+          <w:bCs/>
+          <w:color w:val="00B0F0"/>
+        </w:rPr>
+        <w:t xml:space="preserve">VIRULENTLY </w:t>
+      </w:r>
+      <w:r>
+        <w:rPr>
+          <w:b/>
+          <w:bCs/>
+          <w:color w:val="00B0F0"/>
+        </w:rPr>
+        <w:t>DEFINED</w:t>
+      </w:r>
+      <w:r>
+        <w:rPr>
+          <w:b/>
+          <w:bCs/>
+        </w:rPr>
         <w:t xml:space="preserve">, </w:t>
       </w:r>
       <w:r>
         <w:rPr>
           <w:b/>
           <w:bCs/>
-          <w:color w:val="0070C0"/>
-        </w:rPr>
-        <w:t>FOR</w:t>
-      </w:r>
-      <w:r>
-        <w:rPr>
-          <w:b/>
-          <w:bCs/>
-        </w:rPr>
-        <w:t xml:space="preserve"> </w:t>
-      </w:r>
-      <w:r>
-        <w:rPr>
-          <w:b/>
-          <w:bCs/>
-          <w:color w:val="0070C0"/>
-        </w:rPr>
-        <w:t>EACH</w:t>
-      </w:r>
-      <w:r>
-        <w:rPr>
-          <w:b/>
-          <w:bCs/>
-        </w:rPr>
-        <w:t xml:space="preserve"> </w:t>
-      </w:r>
-      <w:r>
-        <w:rPr>
-          <w:b/>
-          <w:bCs/>
-          <w:color w:val="FF0000"/>
-        </w:rPr>
-        <w:t>INSTANCE</w:t>
-      </w:r>
-      <w:r>
-        <w:rPr>
-          <w:b/>
-          <w:bCs/>
-        </w:rPr>
-        <w:t xml:space="preserve"> </w:t>
-      </w:r>
-      <w:r>
-        <w:rPr>
-          <w:b/>
-          <w:bCs/>
-          <w:color w:val="0070C0"/>
-        </w:rPr>
-        <w:t>THAT</w:t>
-      </w:r>
-      <w:r>
-        <w:rPr>
-          <w:b/>
-          <w:bCs/>
-        </w:rPr>
-        <w:t xml:space="preserve"> </w:t>
-      </w:r>
-      <w:r>
-        <w:rPr>
-          <w:b/>
-          <w:bCs/>
-          <w:color w:val="FF0000"/>
-        </w:rPr>
-        <w:t>THEY</w:t>
-      </w:r>
-      <w:r>
-        <w:rPr>
-          <w:b/>
-          <w:bCs/>
-        </w:rPr>
-        <w:t xml:space="preserve"> </w:t>
-      </w:r>
-      <w:r>
-        <w:rPr>
-          <w:b/>
-          <w:bCs/>
-          <w:color w:val="7030A0"/>
-        </w:rPr>
-        <w:t>OCCURRED</w:t>
-      </w:r>
-      <w:r>
-        <w:rPr>
-          <w:b/>
-          <w:bCs/>
-        </w:rPr>
-        <w:t xml:space="preserve"> </w:t>
-      </w:r>
-      <w:proofErr w:type="gramStart"/>
-      <w:r>
-        <w:rPr>
-          <w:b/>
-          <w:bCs/>
-          <w:color w:val="0070C0"/>
-        </w:rPr>
-        <w:t>IN</w:t>
-      </w:r>
-      <w:r>
-        <w:t>,</w:t>
-      </w:r>
-      <w:r>
-        <w:rPr>
-          <w:b/>
-          <w:bCs/>
-        </w:rPr>
-        <w:t xml:space="preserve">   </w:t>
-      </w:r>
-      <w:proofErr w:type="gramEnd"/>
-      <w:r>
-        <w:rPr>
-          <w:b/>
-          <w:bCs/>
-        </w:rPr>
-        <w:t xml:space="preserve">                                                                </w:t>
-      </w:r>
-      <w:r>
-        <w:rPr>
-          <w:b/>
-          <w:bCs/>
           <w:color w:val="00B0F0"/>
         </w:rPr>
-        <w:t xml:space="preserve">IMPLICITLY-EXPLICITLY GLOBALLY </w:t>
-      </w:r>
-      <w:r>
-        <w:rPr>
-          <w:b/>
-          <w:bCs/>
-          <w:color w:val="00B0F0"/>
-        </w:rPr>
-        <w:t xml:space="preserve">VIRULENTLY </w:t>
-      </w:r>
-      <w:r>
-        <w:rPr>
-          <w:b/>
-          <w:bCs/>
-          <w:color w:val="00B0F0"/>
-        </w:rPr>
-        <w:t>DEFINED</w:t>
-      </w:r>
-      <w:r>
+        <w:t>RETROACTIVELY DEFINED</w:t>
+      </w:r>
+      <w:r>
+        <w:rPr>
+          <w:b/>
+          <w:bCs/>
+        </w:rPr>
         <w:t>.</w:t>
       </w:r>
+    </w:p>
+    <w:p>
+      <w:pPr>
+        <w:ind w:left="360" w:hanging="360"/>
+        <w:jc w:val="both"/>
+      </w:pPr>
     </w:p>
     <w:p/>
     <w:sectPr>

</xml_diff>